<commit_message>
Install document to dev
</commit_message>
<xml_diff>
--- a/Install Document.docx
+++ b/Install Document.docx
@@ -15,12 +15,21 @@
         <w:pStyle w:val="Heading1"/>
       </w:pPr>
       <w:r>
-        <w:t>Setup</w:t>
-      </w:r>
-    </w:p>
-    <w:p>
-      <w:r>
-        <w:t>These instructions only have to be run once, on the initial set-up</w:t>
+        <w:t>Prerequisites</w:t>
+      </w:r>
+    </w:p>
+    <w:p>
+      <w:r>
+        <w:t>These instructions only have to be run once</w:t>
+      </w:r>
+      <w:r>
+        <w:t xml:space="preserve"> before we begin our initial set-up. </w:t>
+      </w:r>
+      <w:r>
+        <w:rPr>
+          <w:highlight w:val="yellow"/>
+        </w:rPr>
+        <w:t>Please complete these before our Monday meeting.</w:t>
       </w:r>
     </w:p>
     <w:p/>
@@ -67,6 +76,9 @@
       <w:r>
         <w:t>You have a GitHub account</w:t>
       </w:r>
+      <w:r>
+        <w:t xml:space="preserve"> </w:t>
+      </w:r>
     </w:p>
     <w:p>
       <w:pPr>
@@ -77,126 +89,29 @@
         </w:numPr>
       </w:pPr>
       <w:r>
-        <w:t xml:space="preserve">You have read access to the </w:t>
+        <w:t>You have node version 12.18.3 installed locally</w:t>
+      </w:r>
+    </w:p>
+    <w:p>
+      <w:pPr>
+        <w:pStyle w:val="ListParagraph"/>
+        <w:numPr>
+          <w:ilvl w:val="2"/>
+          <w:numId w:val="1"/>
+        </w:numPr>
+      </w:pPr>
+      <w:r>
+        <w:t xml:space="preserve">Recommended way to manage multiple versions of node: </w:t>
       </w:r>
       <w:hyperlink r:id="rId5" w:history="1">
+        <w:proofErr w:type="spellStart"/>
         <w:r>
           <w:rPr>
             <w:rStyle w:val="Hyperlink"/>
           </w:rPr>
-          <w:t>app</w:t>
+          <w:t>nvm</w:t>
         </w:r>
-      </w:hyperlink>
-      <w:r>
-        <w:t xml:space="preserve"> and the </w:t>
-      </w:r>
-      <w:hyperlink r:id="rId6" w:history="1">
-        <w:r>
-          <w:rPr>
-            <w:rStyle w:val="Hyperlink"/>
-          </w:rPr>
-          <w:t>interfaces</w:t>
-        </w:r>
-      </w:hyperlink>
-    </w:p>
-    <w:p>
-      <w:pPr>
-        <w:pStyle w:val="ListParagraph"/>
-        <w:numPr>
-          <w:ilvl w:val="1"/>
-          <w:numId w:val="1"/>
-        </w:numPr>
-      </w:pPr>
-      <w:r>
-        <w:t>You have node version 12.18.3 installed locally</w:t>
-      </w:r>
-    </w:p>
-    <w:p>
-      <w:pPr>
-        <w:pStyle w:val="ListParagraph"/>
-        <w:numPr>
-          <w:ilvl w:val="2"/>
-          <w:numId w:val="1"/>
-        </w:numPr>
-      </w:pPr>
-      <w:r>
-        <w:t xml:space="preserve">Recommended way to manage multiple versions of node: </w:t>
-      </w:r>
-      <w:r>
-        <w:fldChar w:fldCharType="begin"/>
-      </w:r>
-      <w:r>
-        <w:instrText xml:space="preserve"> HYPERLINK "https://github.com/nvm-sh/nvm" </w:instrText>
-      </w:r>
-      <w:r>
-        <w:fldChar w:fldCharType="separate"/>
-      </w:r>
-      <w:proofErr w:type="spellStart"/>
-      <w:r>
-        <w:rPr>
-          <w:rStyle w:val="Hyperlink"/>
-        </w:rPr>
-        <w:t>nvm</w:t>
-      </w:r>
-      <w:proofErr w:type="spellEnd"/>
-      <w:r>
-        <w:fldChar w:fldCharType="end"/>
-      </w:r>
-    </w:p>
-    <w:p>
-      <w:pPr>
-        <w:pStyle w:val="ListParagraph"/>
-        <w:numPr>
-          <w:ilvl w:val="0"/>
-          <w:numId w:val="1"/>
-        </w:numPr>
-      </w:pPr>
-      <w:r>
-        <w:t>Clone Repositories</w:t>
-      </w:r>
-    </w:p>
-    <w:p>
-      <w:pPr>
-        <w:pStyle w:val="ListParagraph"/>
-        <w:numPr>
-          <w:ilvl w:val="1"/>
-          <w:numId w:val="1"/>
-        </w:numPr>
-      </w:pPr>
-      <w:r>
-        <w:t>In the directory you would like the code to live in, referred to as the working directory from here on out:</w:t>
-      </w:r>
-    </w:p>
-    <w:p>
-      <w:pPr>
-        <w:pStyle w:val="ListParagraph"/>
-        <w:numPr>
-          <w:ilvl w:val="1"/>
-          <w:numId w:val="1"/>
-        </w:numPr>
-      </w:pPr>
-      <w:r>
-        <w:t xml:space="preserve">Clone: </w:t>
-      </w:r>
-    </w:p>
-    <w:p>
-      <w:pPr>
-        <w:pStyle w:val="ListParagraph"/>
-        <w:numPr>
-          <w:ilvl w:val="2"/>
-          <w:numId w:val="1"/>
-        </w:numPr>
-      </w:pPr>
-      <w:r>
-        <w:t xml:space="preserve">git clone </w:t>
-      </w:r>
-      <w:hyperlink r:id="rId7" w:history="1">
-        <w:r>
-          <w:rPr>
-            <w:rStyle w:val="Hyperlink"/>
-          </w:rPr>
-          <w:t>https://github.com/hiddentemple/4360techproject.git</w:t>
-        </w:r>
+        <w:proofErr w:type="spellEnd"/>
       </w:hyperlink>
     </w:p>
     <w:p>
@@ -302,7 +217,7 @@
                     </pic:cNvPicPr>
                   </pic:nvPicPr>
                   <pic:blipFill>
-                    <a:blip r:embed="rId8">
+                    <a:blip r:embed="rId6">
                       <a:extLst>
                         <a:ext uri="{28A0092B-C50C-407E-A947-70E740481C1C}">
                           <a14:useLocalDpi xmlns:a14="http://schemas.microsoft.com/office/drawing/2010/main" val="0"/>
@@ -444,7 +359,7 @@
                     </pic:cNvPicPr>
                   </pic:nvPicPr>
                   <pic:blipFill>
-                    <a:blip r:embed="rId9">
+                    <a:blip r:embed="rId7">
                       <a:extLst>
                         <a:ext uri="{28A0092B-C50C-407E-A947-70E740481C1C}">
                           <a14:useLocalDpi xmlns:a14="http://schemas.microsoft.com/office/drawing/2010/main" val="0"/>
@@ -508,7 +423,6 @@
           <w:b/>
           <w:bCs/>
         </w:rPr>
-        <w:lastRenderedPageBreak/>
         <w:t>MAKE SURE TO COPY THE TOKEN, ONCE YOU NAVIGATE OFF THE PAGE YOU WILL NOT BE ABLE TO SEE THE TOKEN AGAIN</w:t>
       </w:r>
     </w:p>
@@ -594,6 +508,7 @@
         </w:numPr>
       </w:pPr>
       <w:r>
+        <w:lastRenderedPageBreak/>
         <w:t>Add:</w:t>
       </w:r>
     </w:p>
@@ -702,6 +617,121 @@
       </w:r>
       <w:proofErr w:type="spellEnd"/>
     </w:p>
+    <w:p/>
+    <w:p>
+      <w:pPr>
+        <w:pStyle w:val="Heading1"/>
+      </w:pPr>
+      <w:r>
+        <w:t>Starting Instructions</w:t>
+      </w:r>
+    </w:p>
+    <w:p>
+      <w:r>
+        <w:t>These instructions will only have to be done once and will be done during our initial set-up meeting</w:t>
+      </w:r>
+    </w:p>
+    <w:p/>
+    <w:p>
+      <w:pPr>
+        <w:pStyle w:val="ListParagraph"/>
+        <w:numPr>
+          <w:ilvl w:val="0"/>
+          <w:numId w:val="4"/>
+        </w:numPr>
+      </w:pPr>
+      <w:r>
+        <w:t>Prerequisites</w:t>
+      </w:r>
+    </w:p>
+    <w:p>
+      <w:pPr>
+        <w:pStyle w:val="ListParagraph"/>
+        <w:numPr>
+          <w:ilvl w:val="1"/>
+          <w:numId w:val="4"/>
+        </w:numPr>
+      </w:pPr>
+      <w:r>
+        <w:t xml:space="preserve">You have read access to the </w:t>
+      </w:r>
+      <w:hyperlink r:id="rId8" w:history="1">
+        <w:r>
+          <w:rPr>
+            <w:rStyle w:val="Hyperlink"/>
+          </w:rPr>
+          <w:t>app</w:t>
+        </w:r>
+      </w:hyperlink>
+      <w:r>
+        <w:t xml:space="preserve"> and the </w:t>
+      </w:r>
+      <w:hyperlink r:id="rId9" w:history="1">
+        <w:r>
+          <w:rPr>
+            <w:rStyle w:val="Hyperlink"/>
+          </w:rPr>
+          <w:t>interfaces</w:t>
+        </w:r>
+      </w:hyperlink>
+    </w:p>
+    <w:p>
+      <w:pPr>
+        <w:pStyle w:val="ListParagraph"/>
+        <w:numPr>
+          <w:ilvl w:val="0"/>
+          <w:numId w:val="4"/>
+        </w:numPr>
+      </w:pPr>
+      <w:r>
+        <w:t>Clone Repositories</w:t>
+      </w:r>
+    </w:p>
+    <w:p>
+      <w:pPr>
+        <w:pStyle w:val="ListParagraph"/>
+        <w:numPr>
+          <w:ilvl w:val="1"/>
+          <w:numId w:val="4"/>
+        </w:numPr>
+      </w:pPr>
+      <w:r>
+        <w:t>In the directory you would like the code to live in, referred to as the working directory from here on out:</w:t>
+      </w:r>
+    </w:p>
+    <w:p>
+      <w:pPr>
+        <w:pStyle w:val="ListParagraph"/>
+        <w:numPr>
+          <w:ilvl w:val="1"/>
+          <w:numId w:val="4"/>
+        </w:numPr>
+      </w:pPr>
+      <w:r>
+        <w:t xml:space="preserve">Clone: </w:t>
+      </w:r>
+    </w:p>
+    <w:p>
+      <w:pPr>
+        <w:pStyle w:val="ListParagraph"/>
+        <w:numPr>
+          <w:ilvl w:val="2"/>
+          <w:numId w:val="4"/>
+        </w:numPr>
+      </w:pPr>
+      <w:r>
+        <w:t xml:space="preserve">git clone </w:t>
+      </w:r>
+      <w:hyperlink r:id="rId10" w:history="1">
+        <w:r>
+          <w:rPr>
+            <w:rStyle w:val="Hyperlink"/>
+          </w:rPr>
+          <w:t>https://github.com/hiddentemple/4360techproject.git</w:t>
+        </w:r>
+      </w:hyperlink>
+    </w:p>
+    <w:p/>
     <w:p>
       <w:pPr>
         <w:pStyle w:val="Heading1"/>
@@ -774,10 +804,7 @@
         </w:numPr>
       </w:pPr>
       <w:r>
-        <w:t>substitute &lt;release-branch&gt; with the branch the dev team specifie</w:t>
-      </w:r>
-      <w:r>
-        <w:t>d</w:t>
+        <w:t>substitute &lt;release-branch&gt; with the branch the dev team specified</w:t>
       </w:r>
     </w:p>
     <w:p>
@@ -900,17 +927,11 @@
       </w:r>
       <w:proofErr w:type="gramStart"/>
       <w:r>
-        <w:t xml:space="preserve"> </w:t>
-      </w:r>
-      <w:r>
-        <w:t>..</w:t>
+        <w:t xml:space="preserve"> ..</w:t>
       </w:r>
       <w:proofErr w:type="gramEnd"/>
       <w:r>
-        <w:t>/</w:t>
-      </w:r>
-      <w:r>
-        <w:t>pb-</w:t>
+        <w:t>/pb-</w:t>
       </w:r>
       <w:proofErr w:type="spellStart"/>
       <w:r>
@@ -967,6 +988,7 @@
         </w:numPr>
       </w:pPr>
       <w:r>
+        <w:lastRenderedPageBreak/>
         <w:t>Start API</w:t>
       </w:r>
     </w:p>
@@ -1084,7 +1106,7 @@
       <w:r>
         <w:t xml:space="preserve">Navigate to </w:t>
       </w:r>
-      <w:hyperlink r:id="rId10" w:history="1">
+      <w:hyperlink r:id="rId11" w:history="1">
         <w:r>
           <w:rPr>
             <w:rStyle w:val="Hyperlink"/>
@@ -1106,6 +1128,92 @@
 <file path=word/numbering.xml><?xml version="1.0" encoding="utf-8"?>
 <w:numbering xmlns:wpc="http://schemas.microsoft.com/office/word/2010/wordprocessingCanvas" xmlns:cx="http://schemas.microsoft.com/office/drawing/2014/chartex" xmlns:cx1="http://schemas.microsoft.com/office/drawing/2015/9/8/chartex" xmlns:cx2="http://schemas.microsoft.com/office/drawing/2015/10/21/chartex" xmlns:cx3="http://schemas.microsoft.com/office/drawing/2016/5/9/chartex" xmlns:cx4="http://schemas.microsoft.com/office/drawing/2016/5/10/chartex" xmlns:cx5="http://schemas.microsoft.com/office/drawing/2016/5/11/chartex" xmlns:cx6="http://schemas.microsoft.com/office/drawing/2016/5/12/chartex" xmlns:cx7="http://schemas.microsoft.com/office/drawing/2016/5/13/chartex" xmlns:cx8="http://schemas.microsoft.com/office/drawing/2016/5/14/chartex" xmlns:mc="http://schemas.openxmlformats.org/markup-compatibility/2006" xmlns:aink="http://schemas.microsoft.com/office/drawing/2016/ink" xmlns:am3d="http://schemas.microsoft.com/office/drawing/2017/model3d" xmlns:o="urn:schemas-microsoft-com:office:office" xmlns:r="http://schemas.openxmlformats.org/officeDocument/2006/relationships" xmlns:m="http://schemas.openxmlformats.org/officeDocument/2006/math" xmlns:v="urn:schemas-microsoft-com:vml" xmlns:wp14="http://schemas.microsoft.com/office/word/2010/wordprocessingDrawing" xmlns:wp="http://schemas.openxmlformats.org/drawingml/2006/wordprocessingDrawing" xmlns:w10="urn:schemas-microsoft-com:office:word" xmlns:w="http://schemas.openxmlformats.org/wordprocessingml/2006/main" xmlns:w14="http://schemas.microsoft.com/office/word/2010/wordml" xmlns:w15="http://schemas.microsoft.com/office/word/2012/wordml" xmlns:w16cex="http://schemas.microsoft.com/office/word/2018/wordml/cex" xmlns:w16cid="http://schemas.microsoft.com/office/word/2016/wordml/cid" xmlns:w16="http://schemas.microsoft.com/office/word/2018/wordml" xmlns:w16se="http://schemas.microsoft.com/office/word/2015/wordml/symex" xmlns:wpg="http://schemas.microsoft.com/office/word/2010/wordprocessingGroup" xmlns:wpi="http://schemas.microsoft.com/office/word/2010/wordprocessingInk" xmlns:wne="http://schemas.microsoft.com/office/word/2006/wordml" xmlns:wps="http://schemas.microsoft.com/office/word/2010/wordprocessingShape" mc:Ignorable="w14 w15 w16se w16cid w16 w16cex wp14">
   <w:abstractNum w:abstractNumId="0" w15:restartNumberingAfterBreak="0">
+    <w:nsid w:val="294F7755"/>
+    <w:multiLevelType w:val="hybridMultilevel"/>
+    <w:tmpl w:val="4C8ADD38"/>
+    <w:lvl w:ilvl="0" w:tplc="0409000F">
+      <w:start w:val="1"/>
+      <w:numFmt w:val="decimal"/>
+      <w:lvlText w:val="%1."/>
+      <w:lvlJc w:val="left"/>
+      <w:pPr>
+        <w:ind w:left="720" w:hanging="360"/>
+      </w:pPr>
+    </w:lvl>
+    <w:lvl w:ilvl="1" w:tplc="04090019">
+      <w:start w:val="1"/>
+      <w:numFmt w:val="lowerLetter"/>
+      <w:lvlText w:val="%2."/>
+      <w:lvlJc w:val="left"/>
+      <w:pPr>
+        <w:ind w:left="1440" w:hanging="360"/>
+      </w:pPr>
+    </w:lvl>
+    <w:lvl w:ilvl="2" w:tplc="0409001B">
+      <w:start w:val="1"/>
+      <w:numFmt w:val="lowerRoman"/>
+      <w:lvlText w:val="%3."/>
+      <w:lvlJc w:val="right"/>
+      <w:pPr>
+        <w:ind w:left="2160" w:hanging="180"/>
+      </w:pPr>
+    </w:lvl>
+    <w:lvl w:ilvl="3" w:tplc="0409000F">
+      <w:start w:val="1"/>
+      <w:numFmt w:val="decimal"/>
+      <w:lvlText w:val="%4."/>
+      <w:lvlJc w:val="left"/>
+      <w:pPr>
+        <w:ind w:left="2880" w:hanging="360"/>
+      </w:pPr>
+    </w:lvl>
+    <w:lvl w:ilvl="4" w:tplc="04090019">
+      <w:start w:val="1"/>
+      <w:numFmt w:val="lowerLetter"/>
+      <w:lvlText w:val="%5."/>
+      <w:lvlJc w:val="left"/>
+      <w:pPr>
+        <w:ind w:left="3600" w:hanging="360"/>
+      </w:pPr>
+    </w:lvl>
+    <w:lvl w:ilvl="5" w:tplc="0409001B" w:tentative="1">
+      <w:start w:val="1"/>
+      <w:numFmt w:val="lowerRoman"/>
+      <w:lvlText w:val="%6."/>
+      <w:lvlJc w:val="right"/>
+      <w:pPr>
+        <w:ind w:left="4320" w:hanging="180"/>
+      </w:pPr>
+    </w:lvl>
+    <w:lvl w:ilvl="6" w:tplc="0409000F" w:tentative="1">
+      <w:start w:val="1"/>
+      <w:numFmt w:val="decimal"/>
+      <w:lvlText w:val="%7."/>
+      <w:lvlJc w:val="left"/>
+      <w:pPr>
+        <w:ind w:left="5040" w:hanging="360"/>
+      </w:pPr>
+    </w:lvl>
+    <w:lvl w:ilvl="7" w:tplc="04090019" w:tentative="1">
+      <w:start w:val="1"/>
+      <w:numFmt w:val="lowerLetter"/>
+      <w:lvlText w:val="%8."/>
+      <w:lvlJc w:val="left"/>
+      <w:pPr>
+        <w:ind w:left="5760" w:hanging="360"/>
+      </w:pPr>
+    </w:lvl>
+    <w:lvl w:ilvl="8" w:tplc="0409001B" w:tentative="1">
+      <w:start w:val="1"/>
+      <w:numFmt w:val="lowerRoman"/>
+      <w:lvlText w:val="%9."/>
+      <w:lvlJc w:val="right"/>
+      <w:pPr>
+        <w:ind w:left="6480" w:hanging="180"/>
+      </w:pPr>
+    </w:lvl>
+  </w:abstractNum>
+  <w:abstractNum w:abstractNumId="1" w15:restartNumberingAfterBreak="0">
     <w:nsid w:val="475A0E48"/>
     <w:multiLevelType w:val="hybridMultilevel"/>
     <w:tmpl w:val="4C8ADD38"/>
@@ -1191,7 +1299,7 @@
       </w:pPr>
     </w:lvl>
   </w:abstractNum>
-  <w:abstractNum w:abstractNumId="1" w15:restartNumberingAfterBreak="0">
+  <w:abstractNum w:abstractNumId="2" w15:restartNumberingAfterBreak="0">
     <w:nsid w:val="48AF2023"/>
     <w:multiLevelType w:val="hybridMultilevel"/>
     <w:tmpl w:val="4C8ADD38"/>
@@ -1277,7 +1385,7 @@
       </w:pPr>
     </w:lvl>
   </w:abstractNum>
-  <w:abstractNum w:abstractNumId="2" w15:restartNumberingAfterBreak="0">
+  <w:abstractNum w:abstractNumId="3" w15:restartNumberingAfterBreak="0">
     <w:nsid w:val="76C40F2A"/>
     <w:multiLevelType w:val="hybridMultilevel"/>
     <w:tmpl w:val="4C8ADD38"/>
@@ -1364,13 +1472,16 @@
     </w:lvl>
   </w:abstractNum>
   <w:num w:numId="1">
+    <w:abstractNumId w:val="2"/>
+  </w:num>
+  <w:num w:numId="2">
     <w:abstractNumId w:val="1"/>
   </w:num>
-  <w:num w:numId="2">
+  <w:num w:numId="3">
+    <w:abstractNumId w:val="3"/>
+  </w:num>
+  <w:num w:numId="4">
     <w:abstractNumId w:val="0"/>
-  </w:num>
-  <w:num w:numId="3">
-    <w:abstractNumId w:val="2"/>
   </w:num>
 </w:numbering>
 </file>
@@ -1794,6 +1905,7 @@
   <w:style w:type="character" w:default="1" w:styleId="DefaultParagraphFont">
     <w:name w:val="Default Paragraph Font"/>
     <w:uiPriority w:val="1"/>
+    <w:semiHidden/>
     <w:unhideWhenUsed/>
   </w:style>
   <w:style w:type="table" w:default="1" w:styleId="TableNormal">

</xml_diff>